<commit_message>
Refactor document management and enhance project features
- Removed document-related models, routes, and controllers to streamline project management.
- Integrated Cloudinary for file uploads in the backend and updated package dependencies.
- Enhanced project routes and frontend components to support document handling.
- Improved error handling and response validation in project-related API calls.
- Updated project table to reflect changes in project data structure and added new document sections in project details.
</commit_message>
<xml_diff>
--- a/Docs_&_Reports/Documentation PetroConnect.docx
+++ b/Docs_&_Reports/Documentation PetroConnect.docx
@@ -64,27 +64,7 @@
             </w14:solidFill>
           </w14:textFill>
         </w:rPr>
-        <w:t>Documentation PetroConnect - Réunion du 12</w:t>
-      </w:r>
-      <w:bookmarkStart w:id="0" w:name="_GoBack"/>
-      <w:bookmarkEnd w:id="0"/>
-      <w:r>
-        <w:rPr>
-          <w:rFonts w:hint="default" w:ascii="Times New Roman" w:hAnsi="Times New Roman" w:eastAsia="SimSun" w:cs="Times New Roman"/>
-          <w:b/>
-          <w:bCs/>
-          <w:color w:val="ED7D31" w:themeColor="accent2"/>
-          <w:kern w:val="0"/>
-          <w:sz w:val="32"/>
-          <w:szCs w:val="32"/>
-          <w:lang w:val="en-US" w:eastAsia="zh-CN" w:bidi="ar"/>
-          <w14:textFill>
-            <w14:solidFill>
-              <w14:schemeClr w14:val="accent2"/>
-            </w14:solidFill>
-          </w14:textFill>
-        </w:rPr>
-        <w:t xml:space="preserve"> Mars 2025</w:t>
+        <w:t>Documentation PetroConnect - Réunion du 12 Mars 2025</w:t>
       </w:r>
     </w:p>
     <w:p/>
@@ -1455,6 +1435,8 @@
         <w:spacing w:before="0" w:beforeAutospacing="1" w:after="0" w:afterAutospacing="1"/>
         <w:ind w:left="720" w:hanging="360"/>
       </w:pPr>
+      <w:bookmarkStart w:id="0" w:name="_GoBack"/>
+      <w:bookmarkEnd w:id="0"/>
       <w:r>
         <w:rPr>
           <w:rStyle w:val="11"/>
@@ -2016,6 +1998,10 @@
         <w:keepLines w:val="0"/>
         <w:widowControl/>
         <w:suppressLineNumbers w:val="0"/>
+        <w:rPr>
+          <w:rFonts w:hint="default"/>
+          <w:lang w:val="en-US"/>
+        </w:rPr>
       </w:pPr>
       <w:r>
         <w:t>Scénarios :</w:t>

</xml_diff>